<commit_message>
addition of the bulk of the secondary documents
</commit_message>
<xml_diff>
--- a/source/reference_documents/secondary_documents/foundation phase/Global Security Goals/Global Security Goals.docx
+++ b/source/reference_documents/secondary_documents/foundation phase/Global Security Goals/Global Security Goals.docx
@@ -23,7 +23,10 @@
     </w:p>
     <w:p>
       <w:r>
-        <w:t>Version 2</w:t>
+        <w:t xml:space="preserve">Version </w:t>
+      </w:r>
+      <w:r>
+        <w:t>3</w:t>
       </w:r>
     </w:p>
     <w:p>
@@ -40,7 +43,7 @@
         <w:rPr>
           <w:noProof/>
         </w:rPr>
-        <w:t>5/26/21 12:30 PM</w:t>
+        <w:t>11/15/21 10:00 AM</w:t>
       </w:r>
       <w:r>
         <w:fldChar w:fldCharType="end"/>
@@ -173,26 +176,6 @@
       </w:pPr>
       <w:bookmarkStart w:id="4" w:name="_f5diy2ktdyyf" w:colFirst="0" w:colLast="0"/>
       <w:bookmarkEnd w:id="4"/>
-      <w:r>
-        <w:t>Document Status</w:t>
-      </w:r>
-    </w:p>
-    <w:p>
-      <w:pPr>
-        <w:jc w:val="both"/>
-      </w:pPr>
-      <w:r>
-        <w:rPr>
-          <w:highlight w:val="green"/>
-        </w:rPr>
-        <w:t>Approved by certification body</w:t>
-      </w:r>
-    </w:p>
-    <w:p>
-      <w:pPr>
-        <w:pStyle w:val="Heading1"/>
-        <w:jc w:val="both"/>
-      </w:pPr>
       <w:r>
         <w:t>License</w:t>
       </w:r>
@@ -267,6 +250,17 @@
           <w:t>https://creativecommons.org/licenses/by/4.0/legalcode</w:t>
         </w:r>
       </w:hyperlink>
+    </w:p>
+    <w:p>
+      <w:pPr>
+        <w:rPr>
+          <w:sz w:val="40"/>
+          <w:szCs w:val="40"/>
+        </w:rPr>
+      </w:pPr>
+      <w:r>
+        <w:br w:type="page"/>
+      </w:r>
     </w:p>
     <w:p>
       <w:pPr>

</xml_diff>

<commit_message>
updated product and global security goals secondary documents to correct references link
</commit_message>
<xml_diff>
--- a/source/reference_documents/secondary_documents/foundation phase/Global Security Goals/Global Security Goals.docx
+++ b/source/reference_documents/secondary_documents/foundation phase/Global Security Goals/Global Security Goals.docx
@@ -26,7 +26,7 @@
         <w:t xml:space="preserve">Version </w:t>
       </w:r>
       <w:r>
-        <w:t>3</w:t>
+        <w:t>4</w:t>
       </w:r>
     </w:p>
     <w:p>
@@ -43,7 +43,7 @@
         <w:rPr>
           <w:noProof/>
         </w:rPr>
-        <w:t>11/15/21 10:00 AM</w:t>
+        <w:t>5/3/22 9:31 AM</w:t>
       </w:r>
       <w:r>
         <w:fldChar w:fldCharType="end"/>
@@ -222,7 +222,39 @@
           <w:bCs/>
           <w:lang w:val="en-US"/>
         </w:rPr>
-        <w:t>Creative Commons Attribution-Share Alike (CC4-SA)</w:t>
+        <w:t>Creative Commons Attribution-Share Alike (CC</w:t>
+      </w:r>
+      <w:r>
+        <w:rPr>
+          <w:b/>
+          <w:bCs/>
+          <w:lang w:val="en-US"/>
+        </w:rPr>
+        <w:t xml:space="preserve"> BY</w:t>
+      </w:r>
+      <w:r>
+        <w:rPr>
+          <w:b/>
+          <w:bCs/>
+          <w:lang w:val="en-US"/>
+        </w:rPr>
+        <w:t>-SA</w:t>
+      </w:r>
+      <w:r>
+        <w:rPr>
+          <w:b/>
+          <w:bCs/>
+          <w:lang w:val="en-US"/>
+        </w:rPr>
+        <w:t>-4.0</w:t>
+      </w:r>
+      <w:r>
+        <w:rPr>
+          <w:b/>
+          <w:bCs/>
+          <w:lang w:val="en-US"/>
+        </w:rPr>
+        <w:t>)</w:t>
       </w:r>
       <w:r>
         <w:rPr>
@@ -552,9 +584,7 @@
     <w:p/>
     <w:p>
       <w:pPr>
-        <w:spacing w:line="240" w:lineRule="auto"/>
         <w:ind w:left="360" w:hanging="360"/>
-        <w:jc w:val="both"/>
         <w:rPr>
           <w:rFonts w:ascii="Times New Roman" w:eastAsia="Times New Roman" w:hAnsi="Times New Roman" w:cs="Times New Roman"/>
           <w:sz w:val="24"/>
@@ -606,29 +636,26 @@
           <w:color w:val="000000"/>
           <w:lang w:val="en-US"/>
         </w:rPr>
-        <w:t xml:space="preserve"> [</w:t>
+        <w:br/>
       </w:r>
       <w:hyperlink r:id="rId9" w:history="1">
         <w:r>
           <w:rPr>
             <w:rStyle w:val="Hyperlink"/>
-            <w:rFonts w:eastAsia="Times New Roman"/>
+            <w:rFonts w:ascii="Courier New" w:eastAsia="Times New Roman" w:hAnsi="Courier New" w:cs="Courier New"/>
             <w:b/>
             <w:bCs/>
             <w:lang w:val="en-US"/>
           </w:rPr>
-          <w:t>PDF</w:t>
+          <w:t>https://www.unece.org/fileadmin/DAM/trans/doc/2019/wp29grva/ECE-TRANS-WP29-GRVA-2019-02e.pdf</w:t>
         </w:r>
       </w:hyperlink>
       <w:r>
         <w:rPr>
-          <w:rFonts w:eastAsia="Times New Roman"/>
-          <w:b/>
-          <w:bCs/>
-          <w:color w:val="000000"/>
+          <w:rFonts w:ascii="Times New Roman" w:eastAsia="Times New Roman" w:hAnsi="Times New Roman" w:cs="Times New Roman"/>
           <w:lang w:val="en-US"/>
         </w:rPr>
-        <w:t>]</w:t>
+        <w:t xml:space="preserve"> </w:t>
       </w:r>
     </w:p>
     <w:sectPr>

</xml_diff>